<commit_message>
new file:   Documents/weekly report/InGu Kang/Weekly report_InGu-Kang_20120329.docx 	modified:   Documents/weekly report/Sanghyun Lee/Weekly report_SangHyun-Lee_20120329.docx
</commit_message>
<xml_diff>
--- a/Documents/weekly report/Sanghyun Lee/Weekly report_SangHyun-Lee_20120329.docx
+++ b/Documents/weekly report/Sanghyun Lee/Weekly report_SangHyun-Lee_20120329.docx
@@ -187,20 +187,8 @@
                 <w:kern w:val="0"/>
                 <w:szCs w:val="20"/>
               </w:rPr>
-              <w:t xml:space="preserve">이 </w:t>
+              <w:t>이 름</w:t>
             </w:r>
-            <w:proofErr w:type="spellStart"/>
-            <w:r>
-              <w:rPr>
-                <w:rFonts w:hAnsi="바탕" w:cs="굴림" w:hint="eastAsia"/>
-                <w:b/>
-                <w:color w:val="000000"/>
-                <w:kern w:val="0"/>
-                <w:szCs w:val="20"/>
-              </w:rPr>
-              <w:t>름</w:t>
-            </w:r>
-            <w:proofErr w:type="spellEnd"/>
           </w:p>
         </w:tc>
         <w:tc>
@@ -502,27 +490,7 @@
                 <w:kern w:val="0"/>
                 <w:szCs w:val="20"/>
               </w:rPr>
-              <w:t>서비스 어플리케이션(</w:t>
-            </w:r>
-            <w:proofErr w:type="spellStart"/>
-            <w:r>
-              <w:rPr>
-                <w:rFonts w:hAnsi="바탕" w:cs="굴림" w:hint="eastAsia"/>
-                <w:color w:val="000000"/>
-                <w:kern w:val="0"/>
-                <w:szCs w:val="20"/>
-              </w:rPr>
-              <w:t>안드로이드</w:t>
-            </w:r>
-            <w:proofErr w:type="spellEnd"/>
-            <w:r>
-              <w:rPr>
-                <w:rFonts w:hAnsi="바탕" w:cs="굴림" w:hint="eastAsia"/>
-                <w:color w:val="000000"/>
-                <w:kern w:val="0"/>
-                <w:szCs w:val="20"/>
-              </w:rPr>
-              <w:t>, MFC)구현 (10시간 예정)</w:t>
+              <w:t>서비스 어플리케이션(안드로이드, MFC)구현 (10시간 예정)</w:t>
             </w:r>
           </w:p>
         </w:tc>
@@ -678,7 +646,6 @@
                 <w:szCs w:val="20"/>
               </w:rPr>
             </w:pPr>
-            <w:proofErr w:type="spellStart"/>
             <w:r>
               <w:rPr>
                 <w:rFonts w:hAnsi="바탕" w:cs="굴림" w:hint="eastAsia"/>
@@ -686,17 +653,7 @@
                 <w:kern w:val="0"/>
                 <w:szCs w:val="20"/>
               </w:rPr>
-              <w:t>튜터와</w:t>
-            </w:r>
-            <w:proofErr w:type="spellEnd"/>
-            <w:r>
-              <w:rPr>
-                <w:rFonts w:hAnsi="바탕" w:cs="굴림" w:hint="eastAsia"/>
-                <w:color w:val="000000"/>
-                <w:kern w:val="0"/>
-                <w:szCs w:val="20"/>
-              </w:rPr>
-              <w:t xml:space="preserve"> 면담 (1시간 수행)</w:t>
+              <w:t>튜터와 면담 (1시간 수행)</w:t>
             </w:r>
           </w:p>
           <w:p>
@@ -723,27 +680,7 @@
                 <w:kern w:val="0"/>
                 <w:szCs w:val="20"/>
               </w:rPr>
-              <w:t>서비스 어플리케이션(</w:t>
-            </w:r>
-            <w:proofErr w:type="spellStart"/>
-            <w:r>
-              <w:rPr>
-                <w:rFonts w:hAnsi="바탕" w:cs="굴림" w:hint="eastAsia"/>
-                <w:color w:val="000000"/>
-                <w:kern w:val="0"/>
-                <w:szCs w:val="20"/>
-              </w:rPr>
-              <w:t>안드로이드</w:t>
-            </w:r>
-            <w:proofErr w:type="spellEnd"/>
-            <w:r>
-              <w:rPr>
-                <w:rFonts w:hAnsi="바탕" w:cs="굴림" w:hint="eastAsia"/>
-                <w:color w:val="000000"/>
-                <w:kern w:val="0"/>
-                <w:szCs w:val="20"/>
-              </w:rPr>
-              <w:t>, MFC)설계 (4시간 수행)</w:t>
+              <w:t>서비스 어플리케이션(안드로이드, MFC)설계 (4시간 수행)</w:t>
             </w:r>
           </w:p>
           <w:p>
@@ -872,7 +809,7 @@
               <w:autoSpaceDN/>
               <w:ind w:leftChars="0"/>
               <w:rPr>
-                <w:rFonts w:hAnsi="바탕" w:cs="굴림" w:hint="eastAsia"/>
+                <w:rFonts w:hAnsi="바탕" w:cs="굴림"/>
                 <w:color w:val="000000"/>
                 <w:kern w:val="0"/>
                 <w:szCs w:val="20"/>
@@ -910,18 +847,7 @@
                 <w:kern w:val="0"/>
                 <w:szCs w:val="20"/>
               </w:rPr>
-              <w:t>원하는 정보가 나오지 않고, 잘 이해가 안돼서 시간 소비가 큼</w:t>
-            </w:r>
-            <w:bookmarkStart w:id="0" w:name="_GoBack"/>
-            <w:bookmarkEnd w:id="0"/>
-            <w:r>
-              <w:rPr>
-                <w:rFonts w:hAnsi="바탕" w:cs="굴림" w:hint="eastAsia"/>
-                <w:color w:val="000000"/>
-                <w:kern w:val="0"/>
-                <w:szCs w:val="20"/>
-              </w:rPr>
-              <w:t xml:space="preserve"> </w:t>
+              <w:t xml:space="preserve">원하는 정보가 나오지 않고, 잘 이해가 안돼서 시간 소비가 큼 </w:t>
             </w:r>
           </w:p>
           <w:p>
@@ -1317,10 +1243,14 @@
             <w:pPr>
               <w:pStyle w:val="a7"/>
               <w:widowControl/>
+              <w:numPr>
+                <w:ilvl w:val="0"/>
+                <w:numId w:val="44"/>
+              </w:numPr>
               <w:wordWrap/>
               <w:autoSpaceDE/>
               <w:autoSpaceDN/>
-              <w:ind w:leftChars="0" w:left="555"/>
+              <w:ind w:leftChars="0"/>
               <w:rPr>
                 <w:rFonts w:hAnsi="바탕" w:cs="굴림"/>
                 <w:color w:val="000000"/>
@@ -1328,6 +1258,17 @@
                 <w:szCs w:val="20"/>
               </w:rPr>
             </w:pPr>
+            <w:r>
+              <w:rPr>
+                <w:rFonts w:hAnsi="바탕" w:cs="굴림" w:hint="eastAsia"/>
+                <w:color w:val="000000"/>
+                <w:kern w:val="0"/>
+                <w:szCs w:val="20"/>
+              </w:rPr>
+              <w:t>App Structure.pptx</w:t>
+            </w:r>
+            <w:bookmarkStart w:id="0" w:name="_GoBack"/>
+            <w:bookmarkEnd w:id="0"/>
           </w:p>
         </w:tc>
         <w:tc>
@@ -1593,21 +1534,7 @@
       <w:rPr>
         <w:rFonts w:hint="eastAsia"/>
       </w:rPr>
-      <w:t xml:space="preserve">  </w:t>
-    </w:r>
-    <w:proofErr w:type="spellStart"/>
-    <w:r>
-      <w:rPr>
-        <w:rFonts w:hint="eastAsia"/>
-      </w:rPr>
-      <w:t>Hansung</w:t>
-    </w:r>
-    <w:proofErr w:type="spellEnd"/>
-    <w:r>
-      <w:rPr>
-        <w:rFonts w:hint="eastAsia"/>
-      </w:rPr>
-      <w:t xml:space="preserve"> University</w:t>
+      <w:t xml:space="preserve">  Hansung University</w:t>
     </w:r>
   </w:p>
 </w:hdr>
@@ -3140,6 +3067,119 @@
     </w:lvl>
   </w:abstractNum>
   <w:abstractNum w:abstractNumId="14">
+    <w:nsid w:val="30851AB1"/>
+    <w:multiLevelType w:val="hybridMultilevel"/>
+    <w:tmpl w:val="8F1CD0FC"/>
+    <w:lvl w:ilvl="0" w:tplc="30B05440">
+      <w:start w:val="2012"/>
+      <w:numFmt w:val="bullet"/>
+      <w:lvlText w:val="-"/>
+      <w:lvlJc w:val="left"/>
+      <w:pPr>
+        <w:ind w:left="760" w:hanging="360"/>
+      </w:pPr>
+      <w:rPr>
+        <w:rFonts w:ascii="바탕" w:eastAsia="바탕" w:hAnsi="바탕" w:cs="굴림" w:hint="eastAsia"/>
+      </w:rPr>
+    </w:lvl>
+    <w:lvl w:ilvl="1" w:tplc="04090003" w:tentative="1">
+      <w:start w:val="1"/>
+      <w:numFmt w:val="bullet"/>
+      <w:lvlText w:val=""/>
+      <w:lvlJc w:val="left"/>
+      <w:pPr>
+        <w:ind w:left="1200" w:hanging="400"/>
+      </w:pPr>
+      <w:rPr>
+        <w:rFonts w:ascii="Wingdings" w:hAnsi="Wingdings" w:hint="default"/>
+      </w:rPr>
+    </w:lvl>
+    <w:lvl w:ilvl="2" w:tplc="04090005" w:tentative="1">
+      <w:start w:val="1"/>
+      <w:numFmt w:val="bullet"/>
+      <w:lvlText w:val=""/>
+      <w:lvlJc w:val="left"/>
+      <w:pPr>
+        <w:ind w:left="1600" w:hanging="400"/>
+      </w:pPr>
+      <w:rPr>
+        <w:rFonts w:ascii="Wingdings" w:hAnsi="Wingdings" w:hint="default"/>
+      </w:rPr>
+    </w:lvl>
+    <w:lvl w:ilvl="3" w:tplc="04090001" w:tentative="1">
+      <w:start w:val="1"/>
+      <w:numFmt w:val="bullet"/>
+      <w:lvlText w:val=""/>
+      <w:lvlJc w:val="left"/>
+      <w:pPr>
+        <w:ind w:left="2000" w:hanging="400"/>
+      </w:pPr>
+      <w:rPr>
+        <w:rFonts w:ascii="Wingdings" w:hAnsi="Wingdings" w:hint="default"/>
+      </w:rPr>
+    </w:lvl>
+    <w:lvl w:ilvl="4" w:tplc="04090003" w:tentative="1">
+      <w:start w:val="1"/>
+      <w:numFmt w:val="bullet"/>
+      <w:lvlText w:val=""/>
+      <w:lvlJc w:val="left"/>
+      <w:pPr>
+        <w:ind w:left="2400" w:hanging="400"/>
+      </w:pPr>
+      <w:rPr>
+        <w:rFonts w:ascii="Wingdings" w:hAnsi="Wingdings" w:hint="default"/>
+      </w:rPr>
+    </w:lvl>
+    <w:lvl w:ilvl="5" w:tplc="04090005" w:tentative="1">
+      <w:start w:val="1"/>
+      <w:numFmt w:val="bullet"/>
+      <w:lvlText w:val=""/>
+      <w:lvlJc w:val="left"/>
+      <w:pPr>
+        <w:ind w:left="2800" w:hanging="400"/>
+      </w:pPr>
+      <w:rPr>
+        <w:rFonts w:ascii="Wingdings" w:hAnsi="Wingdings" w:hint="default"/>
+      </w:rPr>
+    </w:lvl>
+    <w:lvl w:ilvl="6" w:tplc="04090001" w:tentative="1">
+      <w:start w:val="1"/>
+      <w:numFmt w:val="bullet"/>
+      <w:lvlText w:val=""/>
+      <w:lvlJc w:val="left"/>
+      <w:pPr>
+        <w:ind w:left="3200" w:hanging="400"/>
+      </w:pPr>
+      <w:rPr>
+        <w:rFonts w:ascii="Wingdings" w:hAnsi="Wingdings" w:hint="default"/>
+      </w:rPr>
+    </w:lvl>
+    <w:lvl w:ilvl="7" w:tplc="04090003" w:tentative="1">
+      <w:start w:val="1"/>
+      <w:numFmt w:val="bullet"/>
+      <w:lvlText w:val=""/>
+      <w:lvlJc w:val="left"/>
+      <w:pPr>
+        <w:ind w:left="3600" w:hanging="400"/>
+      </w:pPr>
+      <w:rPr>
+        <w:rFonts w:ascii="Wingdings" w:hAnsi="Wingdings" w:hint="default"/>
+      </w:rPr>
+    </w:lvl>
+    <w:lvl w:ilvl="8" w:tplc="04090005" w:tentative="1">
+      <w:start w:val="1"/>
+      <w:numFmt w:val="bullet"/>
+      <w:lvlText w:val=""/>
+      <w:lvlJc w:val="left"/>
+      <w:pPr>
+        <w:ind w:left="4000" w:hanging="400"/>
+      </w:pPr>
+      <w:rPr>
+        <w:rFonts w:ascii="Wingdings" w:hAnsi="Wingdings" w:hint="default"/>
+      </w:rPr>
+    </w:lvl>
+  </w:abstractNum>
+  <w:abstractNum w:abstractNumId="15">
     <w:nsid w:val="31803644"/>
     <w:multiLevelType w:val="multilevel"/>
     <w:tmpl w:val="65DC35C0"/>
@@ -3255,7 +3295,7 @@
       </w:pPr>
     </w:lvl>
   </w:abstractNum>
-  <w:abstractNum w:abstractNumId="15">
+  <w:abstractNum w:abstractNumId="16">
     <w:nsid w:val="332B4864"/>
     <w:multiLevelType w:val="hybridMultilevel"/>
     <w:tmpl w:val="EF3EC0EA"/>
@@ -3341,7 +3381,7 @@
       </w:pPr>
     </w:lvl>
   </w:abstractNum>
-  <w:abstractNum w:abstractNumId="16">
+  <w:abstractNum w:abstractNumId="17">
     <w:nsid w:val="333D71D8"/>
     <w:multiLevelType w:val="hybridMultilevel"/>
     <w:tmpl w:val="E29AE894"/>
@@ -3430,7 +3470,7 @@
       </w:pPr>
     </w:lvl>
   </w:abstractNum>
-  <w:abstractNum w:abstractNumId="17">
+  <w:abstractNum w:abstractNumId="18">
     <w:nsid w:val="3E910A46"/>
     <w:multiLevelType w:val="hybridMultilevel"/>
     <w:tmpl w:val="AEDE0522"/>
@@ -3546,7 +3586,7 @@
       </w:pPr>
     </w:lvl>
   </w:abstractNum>
-  <w:abstractNum w:abstractNumId="18">
+  <w:abstractNum w:abstractNumId="19">
     <w:nsid w:val="4542288E"/>
     <w:multiLevelType w:val="hybridMultilevel"/>
     <w:tmpl w:val="E924B5B6"/>
@@ -3635,7 +3675,7 @@
       </w:pPr>
     </w:lvl>
   </w:abstractNum>
-  <w:abstractNum w:abstractNumId="19">
+  <w:abstractNum w:abstractNumId="20">
     <w:nsid w:val="45BB54EF"/>
     <w:multiLevelType w:val="hybridMultilevel"/>
     <w:tmpl w:val="CF9AE166"/>
@@ -3751,7 +3791,7 @@
       </w:pPr>
     </w:lvl>
   </w:abstractNum>
-  <w:abstractNum w:abstractNumId="20">
+  <w:abstractNum w:abstractNumId="21">
     <w:nsid w:val="4BBD5A40"/>
     <w:multiLevelType w:val="hybridMultilevel"/>
     <w:tmpl w:val="08C00268"/>
@@ -3840,7 +3880,7 @@
       </w:pPr>
     </w:lvl>
   </w:abstractNum>
-  <w:abstractNum w:abstractNumId="21">
+  <w:abstractNum w:abstractNumId="22">
     <w:nsid w:val="4E6540AC"/>
     <w:multiLevelType w:val="hybridMultilevel"/>
     <w:tmpl w:val="B6E0687A"/>
@@ -3953,7 +3993,7 @@
       </w:rPr>
     </w:lvl>
   </w:abstractNum>
-  <w:abstractNum w:abstractNumId="22">
+  <w:abstractNum w:abstractNumId="23">
     <w:nsid w:val="4FCD3AFB"/>
     <w:multiLevelType w:val="hybridMultilevel"/>
     <w:tmpl w:val="66EAAC02"/>
@@ -4043,7 +4083,7 @@
       </w:pPr>
     </w:lvl>
   </w:abstractNum>
-  <w:abstractNum w:abstractNumId="23">
+  <w:abstractNum w:abstractNumId="24">
     <w:nsid w:val="4FD97589"/>
     <w:multiLevelType w:val="hybridMultilevel"/>
     <w:tmpl w:val="8C88C890"/>
@@ -4156,7 +4196,7 @@
       </w:rPr>
     </w:lvl>
   </w:abstractNum>
-  <w:abstractNum w:abstractNumId="24">
+  <w:abstractNum w:abstractNumId="25">
     <w:nsid w:val="50225E3B"/>
     <w:multiLevelType w:val="hybridMultilevel"/>
     <w:tmpl w:val="FFBC763A"/>
@@ -4269,7 +4309,7 @@
       </w:rPr>
     </w:lvl>
   </w:abstractNum>
-  <w:abstractNum w:abstractNumId="25">
+  <w:abstractNum w:abstractNumId="26">
     <w:nsid w:val="50C30199"/>
     <w:multiLevelType w:val="hybridMultilevel"/>
     <w:tmpl w:val="5D2CF3D8"/>
@@ -4358,7 +4398,7 @@
       </w:pPr>
     </w:lvl>
   </w:abstractNum>
-  <w:abstractNum w:abstractNumId="26">
+  <w:abstractNum w:abstractNumId="27">
     <w:nsid w:val="539530F5"/>
     <w:multiLevelType w:val="hybridMultilevel"/>
     <w:tmpl w:val="3B664AEC"/>
@@ -4478,7 +4518,7 @@
       </w:pPr>
     </w:lvl>
   </w:abstractNum>
-  <w:abstractNum w:abstractNumId="27">
+  <w:abstractNum w:abstractNumId="28">
     <w:nsid w:val="5A537D87"/>
     <w:multiLevelType w:val="multilevel"/>
     <w:tmpl w:val="50AC2680"/>
@@ -4594,7 +4634,7 @@
       </w:pPr>
     </w:lvl>
   </w:abstractNum>
-  <w:abstractNum w:abstractNumId="28">
+  <w:abstractNum w:abstractNumId="29">
     <w:nsid w:val="5D426FC8"/>
     <w:multiLevelType w:val="hybridMultilevel"/>
     <w:tmpl w:val="1C3C73E0"/>
@@ -4710,7 +4750,7 @@
       </w:pPr>
     </w:lvl>
   </w:abstractNum>
-  <w:abstractNum w:abstractNumId="29">
+  <w:abstractNum w:abstractNumId="30">
     <w:nsid w:val="5E221B19"/>
     <w:multiLevelType w:val="hybridMultilevel"/>
     <w:tmpl w:val="89C6E64E"/>
@@ -4826,7 +4866,7 @@
       </w:pPr>
     </w:lvl>
   </w:abstractNum>
-  <w:abstractNum w:abstractNumId="30">
+  <w:abstractNum w:abstractNumId="31">
     <w:nsid w:val="5F7304CE"/>
     <w:multiLevelType w:val="hybridMultilevel"/>
     <w:tmpl w:val="7A98A276"/>
@@ -4938,7 +4978,7 @@
       </w:rPr>
     </w:lvl>
   </w:abstractNum>
-  <w:abstractNum w:abstractNumId="31">
+  <w:abstractNum w:abstractNumId="32">
     <w:nsid w:val="61C63C08"/>
     <w:multiLevelType w:val="hybridMultilevel"/>
     <w:tmpl w:val="443E724A"/>
@@ -5027,7 +5067,7 @@
       </w:pPr>
     </w:lvl>
   </w:abstractNum>
-  <w:abstractNum w:abstractNumId="32">
+  <w:abstractNum w:abstractNumId="33">
     <w:nsid w:val="628C5C0A"/>
     <w:multiLevelType w:val="multilevel"/>
     <w:tmpl w:val="3B664AEC"/>
@@ -5147,7 +5187,7 @@
       </w:pPr>
     </w:lvl>
   </w:abstractNum>
-  <w:abstractNum w:abstractNumId="33">
+  <w:abstractNum w:abstractNumId="34">
     <w:nsid w:val="645E26B9"/>
     <w:multiLevelType w:val="multilevel"/>
     <w:tmpl w:val="6F1E6E86"/>
@@ -5263,7 +5303,7 @@
       </w:pPr>
     </w:lvl>
   </w:abstractNum>
-  <w:abstractNum w:abstractNumId="34">
+  <w:abstractNum w:abstractNumId="35">
     <w:nsid w:val="65B6488E"/>
     <w:multiLevelType w:val="hybridMultilevel"/>
     <w:tmpl w:val="B65EDB88"/>
@@ -5379,7 +5419,7 @@
       </w:pPr>
     </w:lvl>
   </w:abstractNum>
-  <w:abstractNum w:abstractNumId="35">
+  <w:abstractNum w:abstractNumId="36">
     <w:nsid w:val="6668021F"/>
     <w:multiLevelType w:val="hybridMultilevel"/>
     <w:tmpl w:val="0194003E"/>
@@ -5495,7 +5535,7 @@
       </w:pPr>
     </w:lvl>
   </w:abstractNum>
-  <w:abstractNum w:abstractNumId="36">
+  <w:abstractNum w:abstractNumId="37">
     <w:nsid w:val="6BE92702"/>
     <w:multiLevelType w:val="hybridMultilevel"/>
     <w:tmpl w:val="E5045606"/>
@@ -5616,7 +5656,7 @@
       </w:pPr>
     </w:lvl>
   </w:abstractNum>
-  <w:abstractNum w:abstractNumId="37">
+  <w:abstractNum w:abstractNumId="38">
     <w:nsid w:val="6E9758EF"/>
     <w:multiLevelType w:val="hybridMultilevel"/>
     <w:tmpl w:val="570E14E4"/>
@@ -5728,7 +5768,7 @@
       </w:rPr>
     </w:lvl>
   </w:abstractNum>
-  <w:abstractNum w:abstractNumId="38">
+  <w:abstractNum w:abstractNumId="39">
     <w:nsid w:val="6F4161FE"/>
     <w:multiLevelType w:val="hybridMultilevel"/>
     <w:tmpl w:val="8CBEE8BC"/>
@@ -5817,7 +5857,7 @@
       </w:pPr>
     </w:lvl>
   </w:abstractNum>
-  <w:abstractNum w:abstractNumId="39">
+  <w:abstractNum w:abstractNumId="40">
     <w:nsid w:val="6F625D89"/>
     <w:multiLevelType w:val="hybridMultilevel"/>
     <w:tmpl w:val="50AC2680"/>
@@ -5933,7 +5973,7 @@
       </w:pPr>
     </w:lvl>
   </w:abstractNum>
-  <w:abstractNum w:abstractNumId="40">
+  <w:abstractNum w:abstractNumId="41">
     <w:nsid w:val="74F22C50"/>
     <w:multiLevelType w:val="hybridMultilevel"/>
     <w:tmpl w:val="FF18DE74"/>
@@ -6049,7 +6089,7 @@
       </w:pPr>
     </w:lvl>
   </w:abstractNum>
-  <w:abstractNum w:abstractNumId="41">
+  <w:abstractNum w:abstractNumId="42">
     <w:nsid w:val="7BCE5A22"/>
     <w:multiLevelType w:val="hybridMultilevel"/>
     <w:tmpl w:val="32401A52"/>
@@ -6138,7 +6178,7 @@
       </w:pPr>
     </w:lvl>
   </w:abstractNum>
-  <w:abstractNum w:abstractNumId="42">
+  <w:abstractNum w:abstractNumId="43">
     <w:nsid w:val="7E240831"/>
     <w:multiLevelType w:val="hybridMultilevel"/>
     <w:tmpl w:val="74D464FC"/>
@@ -6228,16 +6268,16 @@
     </w:lvl>
   </w:abstractNum>
   <w:num w:numId="1">
-    <w:abstractNumId w:val="34"/>
+    <w:abstractNumId w:val="35"/>
   </w:num>
   <w:num w:numId="2">
-    <w:abstractNumId w:val="40"/>
+    <w:abstractNumId w:val="41"/>
   </w:num>
   <w:num w:numId="3">
-    <w:abstractNumId w:val="19"/>
+    <w:abstractNumId w:val="20"/>
   </w:num>
   <w:num w:numId="4">
-    <w:abstractNumId w:val="17"/>
+    <w:abstractNumId w:val="18"/>
   </w:num>
   <w:num w:numId="5">
     <w:abstractNumId w:val="12"/>
@@ -6246,43 +6286,43 @@
     <w:abstractNumId w:val="11"/>
   </w:num>
   <w:num w:numId="7">
-    <w:abstractNumId w:val="14"/>
+    <w:abstractNumId w:val="15"/>
   </w:num>
   <w:num w:numId="8">
     <w:abstractNumId w:val="2"/>
   </w:num>
   <w:num w:numId="9">
-    <w:abstractNumId w:val="28"/>
+    <w:abstractNumId w:val="29"/>
   </w:num>
   <w:num w:numId="10">
-    <w:abstractNumId w:val="29"/>
+    <w:abstractNumId w:val="30"/>
   </w:num>
   <w:num w:numId="11">
     <w:abstractNumId w:val="0"/>
   </w:num>
   <w:num w:numId="12">
-    <w:abstractNumId w:val="36"/>
+    <w:abstractNumId w:val="37"/>
   </w:num>
   <w:num w:numId="13">
-    <w:abstractNumId w:val="26"/>
+    <w:abstractNumId w:val="27"/>
   </w:num>
   <w:num w:numId="14">
-    <w:abstractNumId w:val="33"/>
+    <w:abstractNumId w:val="34"/>
   </w:num>
   <w:num w:numId="15">
     <w:abstractNumId w:val="1"/>
   </w:num>
   <w:num w:numId="16">
-    <w:abstractNumId w:val="39"/>
+    <w:abstractNumId w:val="40"/>
   </w:num>
   <w:num w:numId="17">
-    <w:abstractNumId w:val="27"/>
+    <w:abstractNumId w:val="28"/>
   </w:num>
   <w:num w:numId="18">
-    <w:abstractNumId w:val="35"/>
+    <w:abstractNumId w:val="36"/>
   </w:num>
   <w:num w:numId="19">
-    <w:abstractNumId w:val="32"/>
+    <w:abstractNumId w:val="33"/>
   </w:num>
   <w:num w:numId="20">
     <w:abstractNumId w:val="8"/>
@@ -6294,49 +6334,49 @@
     <w:abstractNumId w:val="4"/>
   </w:num>
   <w:num w:numId="23">
+    <w:abstractNumId w:val="32"/>
+  </w:num>
+  <w:num w:numId="24">
     <w:abstractNumId w:val="31"/>
   </w:num>
-  <w:num w:numId="24">
-    <w:abstractNumId w:val="30"/>
-  </w:num>
   <w:num w:numId="25">
-    <w:abstractNumId w:val="37"/>
+    <w:abstractNumId w:val="38"/>
   </w:num>
   <w:num w:numId="26">
     <w:abstractNumId w:val="5"/>
   </w:num>
   <w:num w:numId="27">
-    <w:abstractNumId w:val="24"/>
+    <w:abstractNumId w:val="25"/>
   </w:num>
   <w:num w:numId="28">
-    <w:abstractNumId w:val="18"/>
+    <w:abstractNumId w:val="19"/>
   </w:num>
   <w:num w:numId="29">
-    <w:abstractNumId w:val="42"/>
+    <w:abstractNumId w:val="43"/>
   </w:num>
   <w:num w:numId="30">
-    <w:abstractNumId w:val="21"/>
+    <w:abstractNumId w:val="22"/>
   </w:num>
   <w:num w:numId="31">
-    <w:abstractNumId w:val="16"/>
+    <w:abstractNumId w:val="17"/>
   </w:num>
   <w:num w:numId="32">
-    <w:abstractNumId w:val="22"/>
+    <w:abstractNumId w:val="23"/>
   </w:num>
   <w:num w:numId="33">
     <w:abstractNumId w:val="9"/>
   </w:num>
   <w:num w:numId="34">
-    <w:abstractNumId w:val="41"/>
+    <w:abstractNumId w:val="42"/>
   </w:num>
   <w:num w:numId="35">
-    <w:abstractNumId w:val="25"/>
+    <w:abstractNumId w:val="26"/>
   </w:num>
   <w:num w:numId="36">
-    <w:abstractNumId w:val="23"/>
+    <w:abstractNumId w:val="24"/>
   </w:num>
   <w:num w:numId="37">
-    <w:abstractNumId w:val="15"/>
+    <w:abstractNumId w:val="16"/>
   </w:num>
   <w:num w:numId="38">
     <w:abstractNumId w:val="13"/>
@@ -6351,10 +6391,13 @@
     <w:abstractNumId w:val="10"/>
   </w:num>
   <w:num w:numId="42">
-    <w:abstractNumId w:val="38"/>
+    <w:abstractNumId w:val="39"/>
   </w:num>
   <w:num w:numId="43">
-    <w:abstractNumId w:val="20"/>
+    <w:abstractNumId w:val="21"/>
+  </w:num>
+  <w:num w:numId="44">
+    <w:abstractNumId w:val="14"/>
   </w:num>
 </w:numbering>
 </file>

</xml_diff>